<commit_message>
Resume updated - v-2024:1
</commit_message>
<xml_diff>
--- a/Word/Resume_Of_Ismael_Miah.docx
+++ b/Word/Resume_Of_Ismael_Miah.docx
@@ -131,7 +131,49 @@
                 <w:sz w:val="20"/>
                 <w:szCs w:val="20"/>
               </w:rPr>
-              <w:t>Dedicated backend engineer with 3 years of experience specializing in C# and .NET. Skilled in database management (MongoDB, Postgres, MSSQL Server), frameworks (Asp .NET Core), and tools (Git, AWS, Docker). Adept at problem-solving, I received accolades for outstanding contributions and dedication during team evaluations.</w:t>
+              <w:t>Dedicated backend engineer with 3</w:t>
+            </w:r>
+            <w:r>
+              <w:rPr>
+                <w:rFonts w:ascii="Times New Roman" w:hAnsi="Times New Roman" w:cs="Times New Roman"/>
+                <w:sz w:val="20"/>
+                <w:szCs w:val="20"/>
+              </w:rPr>
+              <w:t>.</w:t>
+            </w:r>
+            <w:bookmarkStart w:id="0" w:name="_GoBack"/>
+            <w:bookmarkEnd w:id="0"/>
+            <w:r>
+              <w:rPr>
+                <w:rFonts w:ascii="Times New Roman" w:hAnsi="Times New Roman" w:cs="Times New Roman"/>
+                <w:sz w:val="20"/>
+                <w:szCs w:val="20"/>
+              </w:rPr>
+              <w:t>5</w:t>
+            </w:r>
+            <w:r>
+              <w:rPr>
+                <w:rFonts w:ascii="Times New Roman" w:hAnsi="Times New Roman" w:cs="Times New Roman"/>
+                <w:sz w:val="20"/>
+                <w:szCs w:val="20"/>
+              </w:rPr>
+              <w:t xml:space="preserve"> years of experience specializing in C# and .NET. Skilled in database management (MSSQL Server</w:t>
+            </w:r>
+            <w:r>
+              <w:rPr>
+                <w:rFonts w:ascii="Times New Roman" w:hAnsi="Times New Roman" w:cs="Times New Roman"/>
+                <w:sz w:val="20"/>
+                <w:szCs w:val="20"/>
+              </w:rPr>
+              <w:t>, MongoDB</w:t>
+            </w:r>
+            <w:r>
+              <w:rPr>
+                <w:rFonts w:ascii="Times New Roman" w:hAnsi="Times New Roman" w:cs="Times New Roman"/>
+                <w:sz w:val="20"/>
+                <w:szCs w:val="20"/>
+              </w:rPr>
+              <w:t>), frameworks (Asp .NET Core), and tools (Git, AWS, Docker). Adept at problem-solving, I received accolades for outstanding contributions and dedication during team evaluations.</w:t>
             </w:r>
           </w:p>
         </w:tc>
@@ -479,6 +521,40 @@
         </w:tc>
       </w:tr>
       <w:tr>
+        <w:tc>
+          <w:tcPr>
+            <w:tcW w:w="2063" w:type="dxa"/>
+            <w:gridSpan w:val="4"/>
+          </w:tcPr>
+          <w:p>
+            <w:pPr>
+              <w:rPr>
+                <w:rFonts w:ascii="Times New Roman" w:hAnsi="Times New Roman" w:cs="Times New Roman"/>
+                <w:b/>
+                <w:color w:val="00B0F0"/>
+                <w:szCs w:val="20"/>
+              </w:rPr>
+            </w:pPr>
+          </w:p>
+        </w:tc>
+        <w:tc>
+          <w:tcPr>
+            <w:tcW w:w="8726" w:type="dxa"/>
+            <w:gridSpan w:val="6"/>
+          </w:tcPr>
+          <w:p>
+            <w:pPr>
+              <w:rPr>
+                <w:rFonts w:ascii="Times New Roman" w:hAnsi="Times New Roman" w:cs="Times New Roman"/>
+                <w:color w:val="00B0F0"/>
+                <w:sz w:val="20"/>
+                <w:szCs w:val="20"/>
+              </w:rPr>
+            </w:pPr>
+          </w:p>
+        </w:tc>
+      </w:tr>
+      <w:tr>
         <w:trPr>
           <w:gridAfter w:val="1"/>
           <w:wAfter w:w="11" w:type="dxa"/>
@@ -492,10 +568,20 @@
             <w:pPr>
               <w:rPr>
                 <w:rFonts w:ascii="Times New Roman" w:hAnsi="Times New Roman" w:cs="Times New Roman"/>
-                <w:sz w:val="20"/>
-                <w:szCs w:val="20"/>
-              </w:rPr>
-            </w:pPr>
+                <w:b/>
+                <w:sz w:val="20"/>
+                <w:szCs w:val="20"/>
+              </w:rPr>
+            </w:pPr>
+            <w:r>
+              <w:rPr>
+                <w:rFonts w:ascii="Times New Roman" w:hAnsi="Times New Roman" w:cs="Times New Roman"/>
+                <w:b/>
+                <w:sz w:val="20"/>
+                <w:szCs w:val="20"/>
+              </w:rPr>
+              <w:t>Software Engineer</w:t>
+            </w:r>
           </w:p>
         </w:tc>
         <w:tc>
@@ -505,12 +591,23 @@
           </w:tcPr>
           <w:p>
             <w:pPr>
-              <w:rPr>
-                <w:rFonts w:ascii="Times New Roman" w:hAnsi="Times New Roman" w:cs="Times New Roman"/>
-                <w:sz w:val="20"/>
-                <w:szCs w:val="20"/>
-              </w:rPr>
-            </w:pPr>
+              <w:jc w:val="center"/>
+              <w:rPr>
+                <w:rFonts w:ascii="Times New Roman" w:hAnsi="Times New Roman" w:cs="Times New Roman"/>
+                <w:b/>
+                <w:sz w:val="20"/>
+                <w:szCs w:val="20"/>
+              </w:rPr>
+            </w:pPr>
+            <w:r>
+              <w:rPr>
+                <w:rFonts w:ascii="Times New Roman" w:hAnsi="Times New Roman" w:cs="Times New Roman"/>
+                <w:b/>
+                <w:sz w:val="20"/>
+                <w:szCs w:val="20"/>
+              </w:rPr>
+              <w:t>Wunderman Thompson</w:t>
+            </w:r>
           </w:p>
         </w:tc>
         <w:tc>
@@ -519,12 +616,29 @@
           </w:tcPr>
           <w:p>
             <w:pPr>
-              <w:rPr>
-                <w:rFonts w:ascii="Times New Roman" w:hAnsi="Times New Roman" w:cs="Times New Roman"/>
-                <w:sz w:val="20"/>
-                <w:szCs w:val="20"/>
-              </w:rPr>
-            </w:pPr>
+              <w:jc w:val="right"/>
+              <w:rPr>
+                <w:rFonts w:ascii="Times New Roman" w:hAnsi="Times New Roman" w:cs="Times New Roman"/>
+                <w:sz w:val="20"/>
+                <w:szCs w:val="20"/>
+              </w:rPr>
+            </w:pPr>
+            <w:r>
+              <w:rPr>
+                <w:rFonts w:ascii="Times New Roman" w:hAnsi="Times New Roman" w:cs="Times New Roman"/>
+                <w:sz w:val="20"/>
+                <w:szCs w:val="20"/>
+              </w:rPr>
+              <w:t>March 2024</w:t>
+            </w:r>
+            <w:r>
+              <w:rPr>
+                <w:rFonts w:ascii="Times New Roman" w:hAnsi="Times New Roman" w:cs="Times New Roman"/>
+                <w:sz w:val="20"/>
+                <w:szCs w:val="20"/>
+              </w:rPr>
+              <w:t xml:space="preserve"> - Current</w:t>
+            </w:r>
           </w:p>
         </w:tc>
       </w:tr>
@@ -542,20 +656,10 @@
             <w:pPr>
               <w:rPr>
                 <w:rFonts w:ascii="Times New Roman" w:hAnsi="Times New Roman" w:cs="Times New Roman"/>
-                <w:b/>
-                <w:sz w:val="20"/>
-                <w:szCs w:val="20"/>
-              </w:rPr>
-            </w:pPr>
-            <w:r>
-              <w:rPr>
-                <w:rFonts w:ascii="Times New Roman" w:hAnsi="Times New Roman" w:cs="Times New Roman"/>
-                <w:b/>
-                <w:sz w:val="20"/>
-                <w:szCs w:val="20"/>
-              </w:rPr>
-              <w:t>Software Engineer</w:t>
-            </w:r>
+                <w:sz w:val="20"/>
+                <w:szCs w:val="20"/>
+              </w:rPr>
+            </w:pPr>
           </w:p>
         </w:tc>
         <w:tc>
@@ -565,6 +669,291 @@
           </w:tcPr>
           <w:p>
             <w:pPr>
+              <w:rPr>
+                <w:rFonts w:ascii="Times New Roman" w:hAnsi="Times New Roman" w:cs="Times New Roman"/>
+                <w:sz w:val="20"/>
+                <w:szCs w:val="20"/>
+              </w:rPr>
+            </w:pPr>
+          </w:p>
+        </w:tc>
+        <w:tc>
+          <w:tcPr>
+            <w:tcW w:w="3486" w:type="dxa"/>
+          </w:tcPr>
+          <w:p>
+            <w:pPr>
+              <w:rPr>
+                <w:rFonts w:ascii="Times New Roman" w:hAnsi="Times New Roman" w:cs="Times New Roman"/>
+                <w:sz w:val="20"/>
+                <w:szCs w:val="20"/>
+              </w:rPr>
+            </w:pPr>
+          </w:p>
+        </w:tc>
+      </w:tr>
+      <w:tr>
+        <w:tc>
+          <w:tcPr>
+            <w:tcW w:w="10789" w:type="dxa"/>
+            <w:gridSpan w:val="10"/>
+          </w:tcPr>
+          <w:p>
+            <w:pPr>
+              <w:pStyle w:val="ListParagraph"/>
+              <w:numPr>
+                <w:ilvl w:val="0"/>
+                <w:numId w:val="1"/>
+              </w:numPr>
+              <w:ind w:left="335"/>
+              <w:rPr>
+                <w:rFonts w:ascii="Times New Roman" w:hAnsi="Times New Roman" w:cs="Times New Roman"/>
+                <w:sz w:val="20"/>
+                <w:szCs w:val="20"/>
+              </w:rPr>
+            </w:pPr>
+            <w:r>
+              <w:rPr>
+                <w:rFonts w:ascii="Times New Roman" w:hAnsi="Times New Roman" w:cs="Times New Roman"/>
+                <w:color w:val="0D0D0D"/>
+                <w:sz w:val="20"/>
+                <w:szCs w:val="20"/>
+                <w:shd w:val="clear" w:color="auto" w:fill="FFFFFF"/>
+              </w:rPr>
+              <w:t>D</w:t>
+            </w:r>
+            <w:r>
+              <w:rPr>
+                <w:rFonts w:ascii="Times New Roman" w:hAnsi="Times New Roman" w:cs="Times New Roman"/>
+                <w:color w:val="0D0D0D"/>
+                <w:sz w:val="20"/>
+                <w:szCs w:val="20"/>
+                <w:shd w:val="clear" w:color="auto" w:fill="FFFFFF"/>
+              </w:rPr>
+              <w:t>evelop scalable software solutions, emphasizing clean, efficient C# code.</w:t>
+            </w:r>
+          </w:p>
+        </w:tc>
+      </w:tr>
+      <w:tr>
+        <w:tc>
+          <w:tcPr>
+            <w:tcW w:w="10789" w:type="dxa"/>
+            <w:gridSpan w:val="10"/>
+          </w:tcPr>
+          <w:p>
+            <w:pPr>
+              <w:pStyle w:val="ListParagraph"/>
+              <w:numPr>
+                <w:ilvl w:val="0"/>
+                <w:numId w:val="1"/>
+              </w:numPr>
+              <w:ind w:left="335"/>
+              <w:rPr>
+                <w:rFonts w:ascii="Times New Roman" w:hAnsi="Times New Roman" w:cs="Times New Roman"/>
+                <w:sz w:val="20"/>
+                <w:szCs w:val="20"/>
+              </w:rPr>
+            </w:pPr>
+            <w:r>
+              <w:rPr>
+                <w:rFonts w:ascii="Times New Roman" w:hAnsi="Times New Roman" w:cs="Times New Roman"/>
+                <w:color w:val="0D0D0D"/>
+                <w:sz w:val="20"/>
+                <w:szCs w:val="20"/>
+                <w:shd w:val="clear" w:color="auto" w:fill="FFFFFF"/>
+              </w:rPr>
+              <w:t>Innovate solutions for complex business challenges, aligning with product goals.</w:t>
+            </w:r>
+          </w:p>
+        </w:tc>
+      </w:tr>
+      <w:tr>
+        <w:tc>
+          <w:tcPr>
+            <w:tcW w:w="10789" w:type="dxa"/>
+            <w:gridSpan w:val="10"/>
+          </w:tcPr>
+          <w:p>
+            <w:pPr>
+              <w:pStyle w:val="ListParagraph"/>
+              <w:numPr>
+                <w:ilvl w:val="0"/>
+                <w:numId w:val="1"/>
+              </w:numPr>
+              <w:ind w:left="335"/>
+              <w:rPr>
+                <w:rFonts w:ascii="Times New Roman" w:hAnsi="Times New Roman" w:cs="Times New Roman"/>
+                <w:sz w:val="20"/>
+                <w:szCs w:val="20"/>
+              </w:rPr>
+            </w:pPr>
+            <w:r>
+              <w:rPr>
+                <w:rFonts w:ascii="Times New Roman" w:hAnsi="Times New Roman" w:cs="Times New Roman"/>
+                <w:color w:val="0D0D0D"/>
+                <w:sz w:val="20"/>
+                <w:szCs w:val="20"/>
+                <w:shd w:val="clear" w:color="auto" w:fill="FFFFFF"/>
+              </w:rPr>
+              <w:t>Collaborate closely with QA to ensure high-quality, user-centric feature delivery.</w:t>
+            </w:r>
+          </w:p>
+        </w:tc>
+      </w:tr>
+      <w:tr>
+        <w:tc>
+          <w:tcPr>
+            <w:tcW w:w="10789" w:type="dxa"/>
+            <w:gridSpan w:val="10"/>
+          </w:tcPr>
+          <w:p>
+            <w:pPr>
+              <w:pStyle w:val="ListParagraph"/>
+              <w:numPr>
+                <w:ilvl w:val="0"/>
+                <w:numId w:val="1"/>
+              </w:numPr>
+              <w:ind w:left="335"/>
+              <w:rPr>
+                <w:rFonts w:ascii="Times New Roman" w:hAnsi="Times New Roman" w:cs="Times New Roman"/>
+                <w:sz w:val="20"/>
+                <w:szCs w:val="20"/>
+              </w:rPr>
+            </w:pPr>
+            <w:r>
+              <w:rPr>
+                <w:rFonts w:ascii="Times New Roman" w:hAnsi="Times New Roman" w:cs="Times New Roman"/>
+                <w:color w:val="0D0D0D"/>
+                <w:sz w:val="20"/>
+                <w:szCs w:val="20"/>
+                <w:shd w:val="clear" w:color="auto" w:fill="FFFFFF"/>
+              </w:rPr>
+              <w:t>Mentor team members, fostering skill growth and knowledge sharing.</w:t>
+            </w:r>
+          </w:p>
+        </w:tc>
+      </w:tr>
+      <w:tr>
+        <w:tc>
+          <w:tcPr>
+            <w:tcW w:w="10789" w:type="dxa"/>
+            <w:gridSpan w:val="10"/>
+          </w:tcPr>
+          <w:p>
+            <w:pPr>
+              <w:pStyle w:val="ListParagraph"/>
+              <w:numPr>
+                <w:ilvl w:val="0"/>
+                <w:numId w:val="1"/>
+              </w:numPr>
+              <w:ind w:left="335"/>
+              <w:rPr>
+                <w:rFonts w:ascii="Times New Roman" w:hAnsi="Times New Roman" w:cs="Times New Roman"/>
+                <w:sz w:val="20"/>
+                <w:szCs w:val="20"/>
+              </w:rPr>
+            </w:pPr>
+            <w:r>
+              <w:rPr>
+                <w:rFonts w:ascii="Times New Roman" w:hAnsi="Times New Roman" w:cs="Times New Roman"/>
+                <w:color w:val="0D0D0D"/>
+                <w:sz w:val="20"/>
+                <w:szCs w:val="20"/>
+                <w:shd w:val="clear" w:color="auto" w:fill="FFFFFF"/>
+              </w:rPr>
+              <w:t>Communicate effectively with stakeholders, documenting technical decisions and processes.</w:t>
+            </w:r>
+          </w:p>
+        </w:tc>
+      </w:tr>
+      <w:tr>
+        <w:trPr>
+          <w:gridAfter w:val="1"/>
+          <w:wAfter w:w="11" w:type="dxa"/>
+        </w:trPr>
+        <w:tc>
+          <w:tcPr>
+            <w:tcW w:w="3327" w:type="dxa"/>
+            <w:gridSpan w:val="6"/>
+          </w:tcPr>
+          <w:p>
+            <w:pPr>
+              <w:rPr>
+                <w:rFonts w:ascii="Times New Roman" w:hAnsi="Times New Roman" w:cs="Times New Roman"/>
+                <w:sz w:val="20"/>
+                <w:szCs w:val="20"/>
+              </w:rPr>
+            </w:pPr>
+          </w:p>
+        </w:tc>
+        <w:tc>
+          <w:tcPr>
+            <w:tcW w:w="3965" w:type="dxa"/>
+            <w:gridSpan w:val="2"/>
+          </w:tcPr>
+          <w:p>
+            <w:pPr>
+              <w:rPr>
+                <w:rFonts w:ascii="Times New Roman" w:hAnsi="Times New Roman" w:cs="Times New Roman"/>
+                <w:sz w:val="20"/>
+                <w:szCs w:val="20"/>
+              </w:rPr>
+            </w:pPr>
+          </w:p>
+        </w:tc>
+        <w:tc>
+          <w:tcPr>
+            <w:tcW w:w="3486" w:type="dxa"/>
+          </w:tcPr>
+          <w:p>
+            <w:pPr>
+              <w:rPr>
+                <w:rFonts w:ascii="Times New Roman" w:hAnsi="Times New Roman" w:cs="Times New Roman"/>
+                <w:sz w:val="20"/>
+                <w:szCs w:val="20"/>
+              </w:rPr>
+            </w:pPr>
+          </w:p>
+        </w:tc>
+      </w:tr>
+      <w:tr>
+        <w:trPr>
+          <w:gridAfter w:val="1"/>
+          <w:wAfter w:w="11" w:type="dxa"/>
+        </w:trPr>
+        <w:tc>
+          <w:tcPr>
+            <w:tcW w:w="3327" w:type="dxa"/>
+            <w:gridSpan w:val="6"/>
+          </w:tcPr>
+          <w:p>
+            <w:pPr>
+              <w:rPr>
+                <w:rFonts w:ascii="Times New Roman" w:hAnsi="Times New Roman" w:cs="Times New Roman"/>
+                <w:b/>
+                <w:sz w:val="20"/>
+                <w:szCs w:val="20"/>
+              </w:rPr>
+            </w:pPr>
+            <w:r>
+              <w:rPr>
+                <w:rFonts w:ascii="Times New Roman" w:hAnsi="Times New Roman" w:cs="Times New Roman"/>
+                <w:b/>
+                <w:sz w:val="20"/>
+                <w:szCs w:val="20"/>
+              </w:rPr>
+              <w:t>Software Engineer</w:t>
+            </w:r>
+          </w:p>
+        </w:tc>
+        <w:tc>
+          <w:tcPr>
+            <w:tcW w:w="3965" w:type="dxa"/>
+            <w:gridSpan w:val="2"/>
+          </w:tcPr>
+          <w:p>
+            <w:pPr>
               <w:jc w:val="center"/>
               <w:rPr>
                 <w:rFonts w:ascii="Times New Roman" w:hAnsi="Times New Roman" w:cs="Times New Roman"/>
@@ -603,7 +992,15 @@
                 <w:sz w:val="20"/>
                 <w:szCs w:val="20"/>
               </w:rPr>
-              <w:t>February 2021 - Current</w:t>
+              <w:t xml:space="preserve">February 2021 </w:t>
+            </w:r>
+            <w:r>
+              <w:rPr>
+                <w:rFonts w:ascii="Times New Roman" w:hAnsi="Times New Roman" w:cs="Times New Roman"/>
+                <w:sz w:val="20"/>
+                <w:szCs w:val="20"/>
+              </w:rPr>
+              <w:t>– February 2024</w:t>
             </w:r>
           </w:p>
         </w:tc>
@@ -921,304 +1318,6 @@
                 <w:sz w:val="20"/>
                 <w:szCs w:val="20"/>
               </w:rPr>
-              <w:t>Internship (Remote</w:t>
-            </w:r>
-            <w:r>
-              <w:rPr>
-                <w:rFonts w:ascii="Times New Roman" w:hAnsi="Times New Roman" w:cs="Times New Roman"/>
-                <w:b/>
-                <w:sz w:val="20"/>
-                <w:szCs w:val="20"/>
-              </w:rPr>
-              <w:t>: Part-Time</w:t>
-            </w:r>
-            <w:r>
-              <w:rPr>
-                <w:rFonts w:ascii="Times New Roman" w:hAnsi="Times New Roman" w:cs="Times New Roman"/>
-                <w:b/>
-                <w:sz w:val="20"/>
-                <w:szCs w:val="20"/>
-              </w:rPr>
-              <w:t>)</w:t>
-            </w:r>
-          </w:p>
-        </w:tc>
-        <w:tc>
-          <w:tcPr>
-            <w:tcW w:w="3965" w:type="dxa"/>
-            <w:gridSpan w:val="2"/>
-          </w:tcPr>
-          <w:p>
-            <w:pPr>
-              <w:jc w:val="center"/>
-              <w:rPr>
-                <w:rFonts w:ascii="Times New Roman" w:hAnsi="Times New Roman" w:cs="Times New Roman"/>
-                <w:b/>
-                <w:sz w:val="20"/>
-                <w:szCs w:val="20"/>
-              </w:rPr>
-            </w:pPr>
-            <w:r>
-              <w:rPr>
-                <w:rFonts w:ascii="Times New Roman" w:hAnsi="Times New Roman" w:cs="Times New Roman"/>
-                <w:b/>
-                <w:sz w:val="20"/>
-                <w:szCs w:val="20"/>
-              </w:rPr>
-              <w:t>DEV SKILL</w:t>
-            </w:r>
-          </w:p>
-        </w:tc>
-        <w:tc>
-          <w:tcPr>
-            <w:tcW w:w="3486" w:type="dxa"/>
-          </w:tcPr>
-          <w:p>
-            <w:pPr>
-              <w:jc w:val="right"/>
-              <w:rPr>
-                <w:rFonts w:ascii="Times New Roman" w:hAnsi="Times New Roman" w:cs="Times New Roman"/>
-                <w:sz w:val="20"/>
-                <w:szCs w:val="20"/>
-              </w:rPr>
-            </w:pPr>
-            <w:r>
-              <w:rPr>
-                <w:rFonts w:ascii="Times New Roman" w:hAnsi="Times New Roman" w:cs="Times New Roman"/>
-                <w:sz w:val="20"/>
-                <w:szCs w:val="20"/>
-              </w:rPr>
-              <w:t>April 2021 – May 2021</w:t>
-            </w:r>
-          </w:p>
-        </w:tc>
-      </w:tr>
-      <w:tr>
-        <w:trPr>
-          <w:gridAfter w:val="1"/>
-          <w:wAfter w:w="11" w:type="dxa"/>
-        </w:trPr>
-        <w:tc>
-          <w:tcPr>
-            <w:tcW w:w="3327" w:type="dxa"/>
-            <w:gridSpan w:val="6"/>
-          </w:tcPr>
-          <w:p>
-            <w:pPr>
-              <w:rPr>
-                <w:rFonts w:ascii="Times New Roman" w:hAnsi="Times New Roman" w:cs="Times New Roman"/>
-                <w:sz w:val="20"/>
-                <w:szCs w:val="20"/>
-              </w:rPr>
-            </w:pPr>
-          </w:p>
-        </w:tc>
-        <w:tc>
-          <w:tcPr>
-            <w:tcW w:w="3965" w:type="dxa"/>
-            <w:gridSpan w:val="2"/>
-          </w:tcPr>
-          <w:p>
-            <w:pPr>
-              <w:rPr>
-                <w:rFonts w:ascii="Times New Roman" w:hAnsi="Times New Roman" w:cs="Times New Roman"/>
-                <w:sz w:val="20"/>
-                <w:szCs w:val="20"/>
-              </w:rPr>
-            </w:pPr>
-          </w:p>
-        </w:tc>
-        <w:tc>
-          <w:tcPr>
-            <w:tcW w:w="3486" w:type="dxa"/>
-          </w:tcPr>
-          <w:p>
-            <w:pPr>
-              <w:rPr>
-                <w:rFonts w:ascii="Times New Roman" w:hAnsi="Times New Roman" w:cs="Times New Roman"/>
-                <w:sz w:val="20"/>
-                <w:szCs w:val="20"/>
-              </w:rPr>
-            </w:pPr>
-          </w:p>
-        </w:tc>
-      </w:tr>
-      <w:tr>
-        <w:tc>
-          <w:tcPr>
-            <w:tcW w:w="10789" w:type="dxa"/>
-            <w:gridSpan w:val="10"/>
-          </w:tcPr>
-          <w:p>
-            <w:pPr>
-              <w:pStyle w:val="ListParagraph"/>
-              <w:numPr>
-                <w:ilvl w:val="0"/>
-                <w:numId w:val="2"/>
-              </w:numPr>
-              <w:ind w:left="338"/>
-              <w:rPr>
-                <w:rFonts w:ascii="Times New Roman" w:hAnsi="Times New Roman" w:cs="Times New Roman"/>
-                <w:sz w:val="20"/>
-              </w:rPr>
-            </w:pPr>
-            <w:r>
-              <w:rPr>
-                <w:rFonts w:ascii="Times New Roman" w:hAnsi="Times New Roman" w:cs="Times New Roman"/>
-                <w:sz w:val="20"/>
-              </w:rPr>
-              <w:t xml:space="preserve">Collaborated on </w:t>
-            </w:r>
-            <w:hyperlink r:id="rId15" w:history="1">
-              <w:r>
-                <w:rPr>
-                  <w:rStyle w:val="Hyperlink"/>
-                  <w:rFonts w:ascii="Times New Roman" w:hAnsi="Times New Roman" w:cs="Times New Roman"/>
-                  <w:sz w:val="20"/>
-                </w:rPr>
-                <w:t>DevSkill-v2</w:t>
-              </w:r>
-            </w:hyperlink>
-            <w:r>
-              <w:rPr>
-                <w:rFonts w:ascii="Times New Roman" w:hAnsi="Times New Roman" w:cs="Times New Roman"/>
-                <w:sz w:val="20"/>
-              </w:rPr>
-              <w:t xml:space="preserve"> development, enhancing the overall user experience.</w:t>
-            </w:r>
-          </w:p>
-        </w:tc>
-      </w:tr>
-      <w:tr>
-        <w:tc>
-          <w:tcPr>
-            <w:tcW w:w="10789" w:type="dxa"/>
-            <w:gridSpan w:val="10"/>
-          </w:tcPr>
-          <w:p>
-            <w:pPr>
-              <w:pStyle w:val="ListParagraph"/>
-              <w:numPr>
-                <w:ilvl w:val="0"/>
-                <w:numId w:val="2"/>
-              </w:numPr>
-              <w:ind w:left="338"/>
-              <w:rPr>
-                <w:rFonts w:ascii="Times New Roman" w:hAnsi="Times New Roman" w:cs="Times New Roman"/>
-                <w:sz w:val="20"/>
-              </w:rPr>
-            </w:pPr>
-            <w:r>
-              <w:rPr>
-                <w:rFonts w:ascii="Times New Roman" w:hAnsi="Times New Roman" w:cs="Times New Roman"/>
-                <w:sz w:val="20"/>
-              </w:rPr>
-              <w:t>Identified and resolved performance bottlenecks, optimizing application responsiveness and speed.</w:t>
-            </w:r>
-          </w:p>
-        </w:tc>
-      </w:tr>
-      <w:tr>
-        <w:tc>
-          <w:tcPr>
-            <w:tcW w:w="10789" w:type="dxa"/>
-            <w:gridSpan w:val="10"/>
-          </w:tcPr>
-          <w:p>
-            <w:pPr>
-              <w:pStyle w:val="ListParagraph"/>
-              <w:numPr>
-                <w:ilvl w:val="0"/>
-                <w:numId w:val="2"/>
-              </w:numPr>
-              <w:ind w:left="338"/>
-              <w:rPr>
-                <w:rFonts w:ascii="Times New Roman" w:hAnsi="Times New Roman" w:cs="Times New Roman"/>
-                <w:sz w:val="20"/>
-              </w:rPr>
-            </w:pPr>
-            <w:r>
-              <w:rPr>
-                <w:rFonts w:ascii="Times New Roman" w:hAnsi="Times New Roman" w:cs="Times New Roman"/>
-                <w:sz w:val="20"/>
-              </w:rPr>
-              <w:t>Actively participated in code reviews, providing feedback, and integrating best practices for consistent code quality.</w:t>
-            </w:r>
-          </w:p>
-        </w:tc>
-      </w:tr>
-      <w:tr>
-        <w:tc>
-          <w:tcPr>
-            <w:tcW w:w="10789" w:type="dxa"/>
-            <w:gridSpan w:val="10"/>
-          </w:tcPr>
-          <w:p>
-            <w:pPr>
-              <w:pStyle w:val="ListParagraph"/>
-              <w:numPr>
-                <w:ilvl w:val="0"/>
-                <w:numId w:val="2"/>
-              </w:numPr>
-              <w:ind w:left="338"/>
-              <w:rPr>
-                <w:rFonts w:ascii="Times New Roman" w:hAnsi="Times New Roman" w:cs="Times New Roman"/>
-                <w:sz w:val="20"/>
-              </w:rPr>
-            </w:pPr>
-            <w:r>
-              <w:rPr>
-                <w:rFonts w:ascii="Times New Roman" w:hAnsi="Times New Roman" w:cs="Times New Roman"/>
-                <w:sz w:val="20"/>
-              </w:rPr>
-              <w:t>Proficient in Asp .NET-3.1 and MSSQL through real-world projects, gaining hands-on experience with enterprise-grade software coding, and the full SDLC lifecycle, including agile and scrum methodologies</w:t>
-            </w:r>
-          </w:p>
-        </w:tc>
-      </w:tr>
-      <w:tr>
-        <w:tc>
-          <w:tcPr>
-            <w:tcW w:w="10789" w:type="dxa"/>
-            <w:gridSpan w:val="10"/>
-          </w:tcPr>
-          <w:p>
-            <w:pPr>
-              <w:rPr>
-                <w:rFonts w:ascii="Times New Roman" w:hAnsi="Times New Roman" w:cs="Times New Roman"/>
-                <w:sz w:val="20"/>
-                <w:szCs w:val="20"/>
-              </w:rPr>
-            </w:pPr>
-          </w:p>
-        </w:tc>
-      </w:tr>
-      <w:tr>
-        <w:trPr>
-          <w:gridAfter w:val="1"/>
-          <w:wAfter w:w="11" w:type="dxa"/>
-        </w:trPr>
-        <w:tc>
-          <w:tcPr>
-            <w:tcW w:w="3327" w:type="dxa"/>
-            <w:gridSpan w:val="6"/>
-          </w:tcPr>
-          <w:p>
-            <w:pPr>
-              <w:rPr>
-                <w:rFonts w:ascii="Times New Roman" w:hAnsi="Times New Roman" w:cs="Times New Roman"/>
-                <w:b/>
-                <w:sz w:val="20"/>
-                <w:szCs w:val="20"/>
-              </w:rPr>
-            </w:pPr>
-            <w:r>
-              <w:rPr>
-                <w:rFonts w:ascii="Times New Roman" w:hAnsi="Times New Roman" w:cs="Times New Roman"/>
-                <w:b/>
-                <w:sz w:val="20"/>
-                <w:szCs w:val="20"/>
-              </w:rPr>
               <w:t>Internship (Part-Time)</w:t>
             </w:r>
           </w:p>
@@ -2534,17 +2633,7 @@
                 <w:sz w:val="20"/>
                 <w:szCs w:val="20"/>
               </w:rPr>
-              <w:t>September 2020 – Mar</w:t>
-            </w:r>
-            <w:bookmarkStart w:id="0" w:name="_GoBack"/>
-            <w:bookmarkEnd w:id="0"/>
-            <w:r>
-              <w:rPr>
-                <w:rFonts w:ascii="Times New Roman" w:hAnsi="Times New Roman" w:cs="Times New Roman"/>
-                <w:sz w:val="20"/>
-                <w:szCs w:val="20"/>
-              </w:rPr>
-              <w:t>ch 2021</w:t>
+              <w:t>September 2020 – March 2021</w:t>
             </w:r>
           </w:p>
         </w:tc>
@@ -2821,7 +2910,7 @@
                 <w:szCs w:val="20"/>
               </w:rPr>
             </w:pPr>
-            <w:hyperlink r:id="rId16" w:history="1">
+            <w:hyperlink r:id="rId15" w:history="1">
               <w:r>
                 <w:rPr>
                   <w:rStyle w:val="Hyperlink"/>
@@ -4236,7 +4325,7 @@
 </file>
 
 <file path=customXml/itemProps1.xml><?xml version="1.0" encoding="utf-8"?>
-<ds:datastoreItem xmlns:ds="http://schemas.openxmlformats.org/officeDocument/2006/customXml" ds:itemID="{0C12992A-73B7-4E47-A9C5-086406D645DB}">
+<ds:datastoreItem xmlns:ds="http://schemas.openxmlformats.org/officeDocument/2006/customXml" ds:itemID="{DF222589-572A-4B7F-BC94-D75444FFCC2D}">
   <ds:schemaRefs>
     <ds:schemaRef ds:uri="http://schemas.openxmlformats.org/officeDocument/2006/bibliography"/>
   </ds:schemaRefs>

</xml_diff>

<commit_message>
update on resume words
</commit_message>
<xml_diff>
--- a/Word/Resume_Of_Ismael_Miah.docx
+++ b/Word/Resume_Of_Ismael_Miah.docx
@@ -255,7 +255,7 @@
                 <w:ilvl w:val="0"/>
                 <w:numId w:val="5"/>
               </w:numPr>
-              <w:ind w:left="252" w:hanging="270"/>
+              <w:ind w:left="162" w:hanging="270"/>
               <w:rPr>
                 <w:rFonts w:ascii="Tahoma" w:hAnsi="Tahoma" w:cs="Tahoma"/>
                 <w:sz w:val="20"/>
@@ -280,7 +280,7 @@
                 <w:ilvl w:val="0"/>
                 <w:numId w:val="5"/>
               </w:numPr>
-              <w:ind w:left="252" w:hanging="270"/>
+              <w:ind w:left="162" w:hanging="270"/>
               <w:rPr>
                 <w:rFonts w:ascii="Tahoma" w:hAnsi="Tahoma" w:cs="Tahoma"/>
                 <w:sz w:val="20"/>
@@ -305,7 +305,7 @@
                 <w:ilvl w:val="0"/>
                 <w:numId w:val="5"/>
               </w:numPr>
-              <w:ind w:left="252" w:hanging="270"/>
+              <w:ind w:left="162" w:hanging="270"/>
               <w:rPr>
                 <w:rFonts w:ascii="Tahoma" w:hAnsi="Tahoma" w:cs="Tahoma"/>
                 <w:sz w:val="20"/>
@@ -330,7 +330,7 @@
                 <w:ilvl w:val="0"/>
                 <w:numId w:val="5"/>
               </w:numPr>
-              <w:ind w:left="252" w:hanging="270"/>
+              <w:ind w:left="162" w:hanging="270"/>
               <w:rPr>
                 <w:rFonts w:ascii="Tahoma" w:hAnsi="Tahoma" w:cs="Tahoma"/>
                 <w:sz w:val="20"/>
@@ -355,7 +355,7 @@
                 <w:ilvl w:val="0"/>
                 <w:numId w:val="5"/>
               </w:numPr>
-              <w:ind w:left="252" w:hanging="270"/>
+              <w:ind w:left="162" w:hanging="270"/>
               <w:rPr>
                 <w:rFonts w:ascii="Tahoma" w:hAnsi="Tahoma" w:cs="Tahoma"/>
                 <w:sz w:val="20"/>
@@ -524,6 +524,7 @@
           </w:tcPr>
           <w:p>
             <w:pPr>
+              <w:ind w:left="-108"/>
               <w:rPr>
                 <w:rFonts w:ascii="Tahoma" w:hAnsi="Tahoma" w:cs="Tahoma"/>
                 <w:sz w:val="20"/>
@@ -575,6 +576,7 @@
           </w:tcPr>
           <w:p>
             <w:pPr>
+              <w:ind w:left="-108"/>
               <w:rPr>
                 <w:rFonts w:ascii="Tahoma" w:hAnsi="Tahoma" w:cs="Tahoma"/>
                 <w:i/>
@@ -638,7 +640,7 @@
                 <w:numId w:val="6"/>
               </w:numPr>
               <w:spacing w:before="120" w:after="120"/>
-              <w:ind w:left="245"/>
+              <w:ind w:left="162" w:hanging="277"/>
               <w:contextualSpacing w:val="0"/>
               <w:jc w:val="both"/>
               <w:rPr>
@@ -670,7 +672,39 @@
                 <w:sz w:val="20"/>
                 <w:szCs w:val="20"/>
               </w:rPr>
-              <w:t>for a marketing tool used by top-tier clients like Dell, Colgate, Nestlé, and Ford, enabling seamless workflows for stakeholders to collaborate on marketing designs and HTML templates.</w:t>
+              <w:t>for a marketing tool used by top-tier clients like Dell, Colgate, Nestlé, and Ford, enabling seamless workflows for stakeholders to collaborate on marketing designs</w:t>
+            </w:r>
+            <w:r>
+              <w:rPr>
+                <w:rFonts w:ascii="Tahoma" w:hAnsi="Tahoma" w:cs="Tahoma"/>
+                <w:sz w:val="20"/>
+                <w:szCs w:val="20"/>
+              </w:rPr>
+              <w:t>, custom forms,</w:t>
+            </w:r>
+            <w:r>
+              <w:rPr>
+                <w:rFonts w:ascii="Tahoma" w:hAnsi="Tahoma" w:cs="Tahoma"/>
+                <w:sz w:val="20"/>
+                <w:szCs w:val="20"/>
+              </w:rPr>
+              <w:t xml:space="preserve"> HTML templates</w:t>
+            </w:r>
+            <w:r>
+              <w:rPr>
+                <w:rFonts w:ascii="Tahoma" w:hAnsi="Tahoma" w:cs="Tahoma"/>
+                <w:sz w:val="20"/>
+                <w:szCs w:val="20"/>
+              </w:rPr>
+              <w:t xml:space="preserve"> and many more features to achieve their goal</w:t>
+            </w:r>
+            <w:r>
+              <w:rPr>
+                <w:rFonts w:ascii="Tahoma" w:hAnsi="Tahoma" w:cs="Tahoma"/>
+                <w:sz w:val="20"/>
+                <w:szCs w:val="20"/>
+              </w:rPr>
+              <w:t>.</w:t>
             </w:r>
           </w:p>
           <w:p>
@@ -681,7 +715,7 @@
                 <w:numId w:val="6"/>
               </w:numPr>
               <w:spacing w:before="120" w:after="120"/>
-              <w:ind w:left="252"/>
+              <w:ind w:left="162" w:hanging="270"/>
               <w:contextualSpacing w:val="0"/>
               <w:jc w:val="both"/>
               <w:rPr>
@@ -697,18 +731,7 @@
                 <w:sz w:val="20"/>
                 <w:szCs w:val="20"/>
               </w:rPr>
-              <w:t>Developed and deploye</w:t>
-            </w:r>
-            <w:bookmarkStart w:id="0" w:name="_GoBack"/>
-            <w:bookmarkEnd w:id="0"/>
-            <w:r>
-              <w:rPr>
-                <w:rFonts w:ascii="Tahoma" w:hAnsi="Tahoma" w:cs="Tahoma"/>
-                <w:b/>
-                <w:sz w:val="20"/>
-                <w:szCs w:val="20"/>
-              </w:rPr>
-              <w:t>d innovative solutions</w:t>
+              <w:t>Developed and deployed innovative solutions</w:t>
             </w:r>
             <w:r>
               <w:rPr>
@@ -727,7 +750,7 @@
                 <w:numId w:val="6"/>
               </w:numPr>
               <w:spacing w:before="120" w:after="120"/>
-              <w:ind w:left="252"/>
+              <w:ind w:left="162" w:hanging="270"/>
               <w:contextualSpacing w:val="0"/>
               <w:jc w:val="both"/>
               <w:rPr>
@@ -762,7 +785,7 @@
                 <w:numId w:val="6"/>
               </w:numPr>
               <w:spacing w:before="120" w:after="120"/>
-              <w:ind w:left="252"/>
+              <w:ind w:left="162" w:hanging="270"/>
               <w:contextualSpacing w:val="0"/>
               <w:jc w:val="both"/>
               <w:rPr>
@@ -818,6 +841,7 @@
           </w:tcPr>
           <w:p>
             <w:pPr>
+              <w:ind w:left="-108"/>
               <w:rPr>
                 <w:rFonts w:ascii="Tahoma" w:hAnsi="Tahoma" w:cs="Tahoma"/>
                 <w:sz w:val="20"/>
@@ -865,6 +889,7 @@
           </w:tcPr>
           <w:p>
             <w:pPr>
+              <w:ind w:left="-108"/>
               <w:rPr>
                 <w:rFonts w:ascii="Tahoma" w:hAnsi="Tahoma" w:cs="Tahoma"/>
                 <w:i/>
@@ -927,7 +952,7 @@
                 <w:numId w:val="9"/>
               </w:numPr>
               <w:spacing w:before="120" w:beforeAutospacing="0" w:after="120" w:afterAutospacing="0" w:line="276" w:lineRule="auto"/>
-              <w:ind w:left="245"/>
+              <w:ind w:left="162" w:hanging="277"/>
               <w:jc w:val="both"/>
               <w:rPr>
                 <w:rStyle w:val="Strong"/>
@@ -953,7 +978,26 @@
                 <w:sz w:val="20"/>
                 <w:szCs w:val="20"/>
               </w:rPr>
-              <w:t xml:space="preserve"> for StrataSpot, effectively managing project timelines, mentoring junior developers, and actively coding to ensure timely feature delivery.</w:t>
+              <w:t xml:space="preserve"> for </w:t>
+            </w:r>
+            <w:hyperlink r:id="rId12" w:history="1">
+              <w:r>
+                <w:rPr>
+                  <w:rStyle w:val="Hyperlink"/>
+                  <w:rFonts w:ascii="Tahoma" w:hAnsi="Tahoma" w:cs="Tahoma"/>
+                  <w:sz w:val="20"/>
+                  <w:szCs w:val="20"/>
+                </w:rPr>
+                <w:t>StrataSpot</w:t>
+              </w:r>
+            </w:hyperlink>
+            <w:r>
+              <w:rPr>
+                <w:rFonts w:ascii="Tahoma" w:hAnsi="Tahoma" w:cs="Tahoma"/>
+                <w:sz w:val="20"/>
+                <w:szCs w:val="20"/>
+              </w:rPr>
+              <w:t>, effectively managing project timelines, mentoring junior developers, and actively coding to ensure timely feature delivery.</w:t>
             </w:r>
           </w:p>
           <w:p>
@@ -964,7 +1008,7 @@
                 <w:numId w:val="9"/>
               </w:numPr>
               <w:spacing w:before="0" w:beforeAutospacing="0" w:after="120" w:afterAutospacing="0" w:line="276" w:lineRule="auto"/>
-              <w:ind w:left="252"/>
+              <w:ind w:left="162" w:hanging="270"/>
               <w:jc w:val="both"/>
               <w:rPr>
                 <w:rFonts w:ascii="Tahoma" w:hAnsi="Tahoma" w:cs="Tahoma"/>
@@ -998,7 +1042,7 @@
                 <w:numId w:val="9"/>
               </w:numPr>
               <w:spacing w:after="120" w:afterAutospacing="0" w:line="276" w:lineRule="auto"/>
-              <w:ind w:left="252"/>
+              <w:ind w:left="162" w:hanging="270"/>
               <w:jc w:val="both"/>
               <w:rPr>
                 <w:rFonts w:ascii="Tahoma" w:hAnsi="Tahoma" w:cs="Tahoma"/>
@@ -1013,15 +1057,87 @@
                 <w:sz w:val="20"/>
                 <w:szCs w:val="20"/>
               </w:rPr>
-              <w:t>Developed and enhanced key features for the Apex4u e-commerce platform</w:t>
-            </w:r>
-            <w:r>
-              <w:rPr>
-                <w:rFonts w:ascii="Tahoma" w:hAnsi="Tahoma" w:cs="Tahoma"/>
-                <w:sz w:val="20"/>
-                <w:szCs w:val="20"/>
-              </w:rPr>
-              <w:t>, including payment service integration, discount modules, AWS S3 implementation, and catalog management.</w:t>
+              <w:t xml:space="preserve">Developed and enhanced key features for the </w:t>
+            </w:r>
+            <w:hyperlink r:id="rId13" w:history="1">
+              <w:r>
+                <w:rPr>
+                  <w:rStyle w:val="Hyperlink"/>
+                  <w:rFonts w:ascii="Tahoma" w:hAnsi="Tahoma" w:cs="Tahoma"/>
+                  <w:sz w:val="20"/>
+                  <w:szCs w:val="20"/>
+                </w:rPr>
+                <w:t>Apex4u</w:t>
+              </w:r>
+            </w:hyperlink>
+            <w:r>
+              <w:rPr>
+                <w:rStyle w:val="Strong"/>
+                <w:rFonts w:ascii="Tahoma" w:hAnsi="Tahoma" w:cs="Tahoma"/>
+                <w:sz w:val="20"/>
+                <w:szCs w:val="20"/>
+              </w:rPr>
+              <w:t xml:space="preserve"> and </w:t>
+            </w:r>
+            <w:hyperlink r:id="rId14" w:history="1">
+              <w:r>
+                <w:rPr>
+                  <w:rStyle w:val="Hyperlink"/>
+                  <w:rFonts w:ascii="Tahoma" w:hAnsi="Tahoma" w:cs="Tahoma"/>
+                  <w:sz w:val="20"/>
+                  <w:szCs w:val="20"/>
+                </w:rPr>
+                <w:t>Transcom Digital</w:t>
+              </w:r>
+            </w:hyperlink>
+            <w:r>
+              <w:rPr>
+                <w:rStyle w:val="Strong"/>
+                <w:rFonts w:ascii="Tahoma" w:hAnsi="Tahoma" w:cs="Tahoma"/>
+                <w:sz w:val="20"/>
+                <w:szCs w:val="20"/>
+              </w:rPr>
+              <w:t xml:space="preserve"> e-commerce platform</w:t>
+            </w:r>
+            <w:r>
+              <w:rPr>
+                <w:rFonts w:ascii="Tahoma" w:hAnsi="Tahoma" w:cs="Tahoma"/>
+                <w:sz w:val="20"/>
+                <w:szCs w:val="20"/>
+              </w:rPr>
+              <w:t xml:space="preserve">, including payment service integration, </w:t>
+            </w:r>
+            <w:r>
+              <w:rPr>
+                <w:rFonts w:ascii="Tahoma" w:hAnsi="Tahoma" w:cs="Tahoma"/>
+                <w:sz w:val="20"/>
+                <w:szCs w:val="20"/>
+              </w:rPr>
+              <w:t>promotions &amp; campaign</w:t>
+            </w:r>
+            <w:r>
+              <w:rPr>
+                <w:rFonts w:ascii="Tahoma" w:hAnsi="Tahoma" w:cs="Tahoma"/>
+                <w:sz w:val="20"/>
+                <w:szCs w:val="20"/>
+              </w:rPr>
+              <w:t xml:space="preserve"> modules, AWS S3 implementation, and catalog</w:t>
+            </w:r>
+            <w:r>
+              <w:rPr>
+                <w:rFonts w:ascii="Tahoma" w:hAnsi="Tahoma" w:cs="Tahoma"/>
+                <w:sz w:val="20"/>
+                <w:szCs w:val="20"/>
+              </w:rPr>
+              <w:t xml:space="preserve"> and order</w:t>
+            </w:r>
+            <w:r>
+              <w:rPr>
+                <w:rFonts w:ascii="Tahoma" w:hAnsi="Tahoma" w:cs="Tahoma"/>
+                <w:sz w:val="20"/>
+                <w:szCs w:val="20"/>
+              </w:rPr>
+              <w:t xml:space="preserve"> management.</w:t>
             </w:r>
           </w:p>
           <w:p>
@@ -1032,7 +1148,7 @@
                 <w:numId w:val="9"/>
               </w:numPr>
               <w:spacing w:after="120" w:afterAutospacing="0" w:line="276" w:lineRule="auto"/>
-              <w:ind w:left="252"/>
+              <w:ind w:left="162" w:hanging="270"/>
               <w:jc w:val="both"/>
               <w:rPr>
                 <w:rFonts w:ascii="Tahoma" w:hAnsi="Tahoma" w:cs="Tahoma"/>
@@ -1066,7 +1182,7 @@
                 <w:numId w:val="9"/>
               </w:numPr>
               <w:spacing w:after="120" w:afterAutospacing="0" w:line="276" w:lineRule="auto"/>
-              <w:ind w:left="252"/>
+              <w:ind w:left="162" w:hanging="270"/>
               <w:jc w:val="both"/>
               <w:rPr>
                 <w:rFonts w:ascii="Tahoma" w:hAnsi="Tahoma" w:cs="Tahoma"/>
@@ -1106,8 +1222,44 @@
                 <w:sz w:val="20"/>
                 <w:szCs w:val="20"/>
               </w:rPr>
-              <w:t xml:space="preserve"> lifecycle and working within Agile and Scrum methodologies in a professional office environment.</w:t>
-            </w:r>
+              <w:t xml:space="preserve"> lifecycle and working within </w:t>
+            </w:r>
+            <w:r>
+              <w:rPr>
+                <w:rFonts w:ascii="Tahoma" w:hAnsi="Tahoma" w:cs="Tahoma"/>
+                <w:b/>
+                <w:sz w:val="20"/>
+                <w:szCs w:val="20"/>
+              </w:rPr>
+              <w:t>Agile</w:t>
+            </w:r>
+            <w:r>
+              <w:rPr>
+                <w:rFonts w:ascii="Tahoma" w:hAnsi="Tahoma" w:cs="Tahoma"/>
+                <w:sz w:val="20"/>
+                <w:szCs w:val="20"/>
+              </w:rPr>
+              <w:t xml:space="preserve"> and </w:t>
+            </w:r>
+            <w:r>
+              <w:rPr>
+                <w:rFonts w:ascii="Tahoma" w:hAnsi="Tahoma" w:cs="Tahoma"/>
+                <w:b/>
+                <w:sz w:val="20"/>
+                <w:szCs w:val="20"/>
+              </w:rPr>
+              <w:t>Scrum</w:t>
+            </w:r>
+            <w:r>
+              <w:rPr>
+                <w:rFonts w:ascii="Tahoma" w:hAnsi="Tahoma" w:cs="Tahoma"/>
+                <w:sz w:val="20"/>
+                <w:szCs w:val="20"/>
+              </w:rPr>
+              <w:t xml:space="preserve"> methodologies in a professional office environment.</w:t>
+            </w:r>
+            <w:bookmarkStart w:id="0" w:name="_GoBack"/>
+            <w:bookmarkEnd w:id="0"/>
           </w:p>
         </w:tc>
       </w:tr>
@@ -1180,6 +1332,7 @@
           </w:tcPr>
           <w:p>
             <w:pPr>
+              <w:ind w:left="-108"/>
               <w:rPr>
                 <w:rFonts w:ascii="Tahoma" w:hAnsi="Tahoma" w:cs="Tahoma"/>
                 <w:sz w:val="20"/>
@@ -1199,6 +1352,7 @@
           </w:p>
           <w:p>
             <w:pPr>
+              <w:ind w:left="-108"/>
               <w:rPr>
                 <w:rFonts w:ascii="Tahoma" w:hAnsi="Tahoma" w:cs="Tahoma"/>
                 <w:sz w:val="20"/>
@@ -1254,6 +1408,7 @@
           </w:p>
           <w:p>
             <w:pPr>
+              <w:ind w:left="-108"/>
               <w:rPr>
                 <w:rFonts w:ascii="Tahoma" w:hAnsi="Tahoma" w:cs="Tahoma"/>
                 <w:sz w:val="20"/>
@@ -1377,6 +1532,7 @@
           </w:tcPr>
           <w:p>
             <w:pPr>
+              <w:ind w:left="-108"/>
               <w:rPr>
                 <w:rFonts w:ascii="Tahoma" w:hAnsi="Tahoma" w:cs="Tahoma"/>
                 <w:sz w:val="20"/>
@@ -1472,6 +1628,7 @@
           </w:tcPr>
           <w:p>
             <w:pPr>
+              <w:ind w:left="-108"/>
               <w:rPr>
                 <w:rFonts w:ascii="Tahoma" w:hAnsi="Tahoma" w:cs="Tahoma"/>
                 <w:sz w:val="20"/>
@@ -2302,7 +2459,7 @@
       <w:lvlText w:val=""/>
       <w:lvlJc w:val="left"/>
       <w:pPr>
-        <w:ind w:left="720" w:hanging="360"/>
+        <w:ind w:left="360" w:hanging="360"/>
       </w:pPr>
       <w:rPr>
         <w:rFonts w:ascii="Symbol" w:hAnsi="Symbol" w:hint="default"/>
@@ -3533,7 +3690,7 @@
 </file>
 
 <file path=customXml/itemProps1.xml><?xml version="1.0" encoding="utf-8"?>
-<ds:datastoreItem xmlns:ds="http://schemas.openxmlformats.org/officeDocument/2006/customXml" ds:itemID="{239FF624-F542-438F-9502-7C17E456B939}">
+<ds:datastoreItem xmlns:ds="http://schemas.openxmlformats.org/officeDocument/2006/customXml" ds:itemID="{76EAAB94-80B0-4C36-BCB4-AEFA9BA1DA53}">
   <ds:schemaRefs>
     <ds:schemaRef ds:uri="http://schemas.openxmlformats.org/officeDocument/2006/bibliography"/>
   </ds:schemaRefs>

</xml_diff>